<commit_message>
Updated to .NET 9.   Fixed some obsolete choices in the XAML code.
</commit_message>
<xml_diff>
--- a/MAUI EXAMPLE.docx
+++ b/MAUI EXAMPLE.docx
@@ -1,6 +1,6 @@
 
 <file path=word/document.xml><?xml version="1.0" encoding="utf-8"?>
-<w:document xmlns:wpc="http://schemas.microsoft.com/office/word/2010/wordprocessingCanvas" xmlns:cx="http://schemas.microsoft.com/office/drawing/2014/chartex" xmlns:cx1="http://schemas.microsoft.com/office/drawing/2015/9/8/chartex" xmlns:cx2="http://schemas.microsoft.com/office/drawing/2015/10/21/chartex" xmlns:cx3="http://schemas.microsoft.com/office/drawing/2016/5/9/chartex" xmlns:cx4="http://schemas.microsoft.com/office/drawing/2016/5/10/chartex" xmlns:cx5="http://schemas.microsoft.com/office/drawing/2016/5/11/chartex" xmlns:cx6="http://schemas.microsoft.com/office/drawing/2016/5/12/chartex" xmlns:cx7="http://schemas.microsoft.com/office/drawing/2016/5/13/chartex" xmlns:cx8="http://schemas.microsoft.com/office/drawing/2016/5/14/chartex" xmlns:mc="http://schemas.openxmlformats.org/markup-compatibility/2006" xmlns:aink="http://schemas.microsoft.com/office/drawing/2016/ink" xmlns:am3d="http://schemas.microsoft.com/office/drawing/2017/model3d" xmlns:o="urn:schemas-microsoft-com:office:office" xmlns:oel="http://schemas.microsoft.com/office/2019/extlst" xmlns:r="http://schemas.openxmlformats.org/officeDocument/2006/relationships" xmlns:m="http://schemas.openxmlformats.org/officeDocument/2006/math" xmlns:v="urn:schemas-microsoft-com:vml" xmlns:wp14="http://schemas.microsoft.com/office/word/2010/wordprocessingDrawing" xmlns:wp="http://schemas.openxmlformats.org/drawingml/2006/wordprocessingDrawing" xmlns:w10="urn:schemas-microsoft-com:office:word" xmlns:w="http://schemas.openxmlformats.org/wordprocessingml/2006/main" xmlns:w14="http://schemas.microsoft.com/office/word/2010/wordml" xmlns:w15="http://schemas.microsoft.com/office/word/2012/wordml" xmlns:w16cex="http://schemas.microsoft.com/office/word/2018/wordml/cex" xmlns:w16cid="http://schemas.microsoft.com/office/word/2016/wordml/cid" xmlns:w16="http://schemas.microsoft.com/office/word/2018/wordml" xmlns:w16du="http://schemas.microsoft.com/office/word/2023/wordml/word16du" xmlns:w16sdtdh="http://schemas.microsoft.com/office/word/2020/wordml/sdtdatahash" xmlns:w16se="http://schemas.microsoft.com/office/word/2015/wordml/symex" xmlns:wpg="http://schemas.microsoft.com/office/word/2010/wordprocessingGroup" xmlns:wpi="http://schemas.microsoft.com/office/word/2010/wordprocessingInk" xmlns:wne="http://schemas.microsoft.com/office/word/2006/wordml" xmlns:wps="http://schemas.microsoft.com/office/word/2010/wordprocessingShape" mc:Ignorable="w14 w15 w16se w16cid w16 w16cex w16sdtdh wp14">
+<w:document xmlns:wpc="http://schemas.microsoft.com/office/word/2010/wordprocessingCanvas" xmlns:cx="http://schemas.microsoft.com/office/drawing/2014/chartex" xmlns:cx1="http://schemas.microsoft.com/office/drawing/2015/9/8/chartex" xmlns:cx2="http://schemas.microsoft.com/office/drawing/2015/10/21/chartex" xmlns:cx3="http://schemas.microsoft.com/office/drawing/2016/5/9/chartex" xmlns:cx4="http://schemas.microsoft.com/office/drawing/2016/5/10/chartex" xmlns:cx5="http://schemas.microsoft.com/office/drawing/2016/5/11/chartex" xmlns:cx6="http://schemas.microsoft.com/office/drawing/2016/5/12/chartex" xmlns:cx7="http://schemas.microsoft.com/office/drawing/2016/5/13/chartex" xmlns:cx8="http://schemas.microsoft.com/office/drawing/2016/5/14/chartex" xmlns:mc="http://schemas.openxmlformats.org/markup-compatibility/2006" xmlns:aink="http://schemas.microsoft.com/office/drawing/2016/ink" xmlns:am3d="http://schemas.microsoft.com/office/drawing/2017/model3d" xmlns:o="urn:schemas-microsoft-com:office:office" xmlns:oel="http://schemas.microsoft.com/office/2019/extlst" xmlns:r="http://schemas.openxmlformats.org/officeDocument/2006/relationships" xmlns:m="http://schemas.openxmlformats.org/officeDocument/2006/math" xmlns:v="urn:schemas-microsoft-com:vml" xmlns:wp14="http://schemas.microsoft.com/office/word/2010/wordprocessingDrawing" xmlns:wp="http://schemas.openxmlformats.org/drawingml/2006/wordprocessingDrawing" xmlns:w10="urn:schemas-microsoft-com:office:word" xmlns:w="http://schemas.openxmlformats.org/wordprocessingml/2006/main" xmlns:w14="http://schemas.microsoft.com/office/word/2010/wordml" xmlns:w15="http://schemas.microsoft.com/office/word/2012/wordml" xmlns:w16cex="http://schemas.microsoft.com/office/word/2018/wordml/cex" xmlns:w16cid="http://schemas.microsoft.com/office/word/2016/wordml/cid" xmlns:w16="http://schemas.microsoft.com/office/word/2018/wordml" xmlns:w16du="http://schemas.microsoft.com/office/word/2023/wordml/word16du" xmlns:w16sdtdh="http://schemas.microsoft.com/office/word/2020/wordml/sdtdatahash" xmlns:w16sdtfl="http://schemas.microsoft.com/office/word/2024/wordml/sdtformatlock" xmlns:w16se="http://schemas.microsoft.com/office/word/2015/wordml/symex" xmlns:wpg="http://schemas.microsoft.com/office/word/2010/wordprocessingGroup" xmlns:wpi="http://schemas.microsoft.com/office/word/2010/wordprocessingInk" xmlns:wne="http://schemas.microsoft.com/office/word/2006/wordml" xmlns:wps="http://schemas.microsoft.com/office/word/2010/wordprocessingShape" mc:Ignorable="w14 w15 w16se w16cid w16 w16cex w16sdtdh w16sdtfl w16du wp14">
   <w:body>
     <w:p>
       <w:pPr>
@@ -13,12 +13,22 @@
         <w:t>MAUI EXAMPLE: TIC-TAC-TOE</w:t>
       </w:r>
     </w:p>
-    <w:p/>
-    <w:p>
+    <w:p>
+      <w:pPr>
+        <w:pStyle w:val="NoSpacing"/>
+      </w:pPr>
+    </w:p>
+    <w:p>
+      <w:pPr>
+        <w:pStyle w:val="NoSpacing"/>
+      </w:pPr>
       <w:r>
         <w:t>Tic-Tac-Toe is an open-source project that provides an example for a simple application using .NET MAUI (</w:t>
       </w:r>
       <w:r>
+        <w:t xml:space="preserve">VS 2022 </w:t>
+      </w:r>
+      <w:r>
         <w:t>.NET Multi-platform App UI</w:t>
       </w:r>
       <w:r>
@@ -30,8 +40,13 @@
       </w:r>
       <w:proofErr w:type="spellEnd"/>
       <w:r>
-        <w:t xml:space="preserve">.   The game is based on the paper and pencil version of TIC-TAC-TOE that I played when I was young.   I made it because I wanted to create my first .NET MAUI application, where most of my time is spent as a professional WPF developer.  The logic used for the computer playing the game is designed on the principle of not losing rather than trying to win.          </w:t>
-      </w:r>
+        <w:t>.   The game is based on the paper and pencil version of TIC-TAC-TOE that I played when I was young.   I made it because I wanted to create my first .NET MAUI application, where most of my time is spent as a professional WPF developer.  The logic used for the computer playing the game is designed on the principle of not losing rather than trying to win.</w:t>
+      </w:r>
+    </w:p>
+    <w:p>
+      <w:pPr>
+        <w:pStyle w:val="NoSpacing"/>
+      </w:pPr>
     </w:p>
     <w:p>
       <w:pPr>
@@ -41,66 +56,63 @@
         </w:pBdr>
       </w:pPr>
       <w:r>
-        <w:t>Supports</w:t>
-      </w:r>
-    </w:p>
-    <w:p>
-      <w:pPr>
-        <w:pStyle w:val="NoSpacing"/>
-      </w:pPr>
-      <w:r>
-        <w:t>.NET 7.0 for Windows</w:t>
-      </w:r>
-    </w:p>
-    <w:p>
-      <w:pPr>
-        <w:pStyle w:val="NoSpacing"/>
-      </w:pPr>
-      <w:r>
-        <w:t xml:space="preserve">.NET 7.0 </w:t>
-      </w:r>
-      <w:r>
-        <w:t>for Android</w:t>
-      </w:r>
-    </w:p>
-    <w:p>
-      <w:pPr>
-        <w:pStyle w:val="NoSpacing"/>
-      </w:pPr>
-      <w:r>
-        <w:t xml:space="preserve">.NET 7.0 for </w:t>
-      </w:r>
-      <w:r>
-        <w:t>IOS (Untested)</w:t>
-      </w:r>
-    </w:p>
-    <w:p>
-      <w:pPr>
-        <w:pStyle w:val="NoSpacing"/>
-      </w:pPr>
-      <w:r>
-        <w:t>.NET 7.0 for</w:t>
-      </w:r>
-      <w:r>
-        <w:t xml:space="preserve"> </w:t>
-      </w:r>
-      <w:proofErr w:type="spellStart"/>
-      <w:r>
-        <w:t>MacCatalyst</w:t>
-      </w:r>
-      <w:proofErr w:type="spellEnd"/>
-      <w:r>
-        <w:t xml:space="preserve"> </w:t>
-      </w:r>
-      <w:r>
-        <w:t>(Untested)</w:t>
-      </w:r>
-    </w:p>
-    <w:p>
-      <w:pPr>
-        <w:pStyle w:val="NoSpacing"/>
-      </w:pPr>
-    </w:p>
+        <w:t>Possible Future Changes</w:t>
+      </w:r>
+    </w:p>
+    <w:p>
+      <w:pPr>
+        <w:pStyle w:val="NoSpacing"/>
+      </w:pPr>
+    </w:p>
+    <w:p>
+      <w:pPr>
+        <w:pStyle w:val="NoSpacing"/>
+      </w:pPr>
+      <w:r>
+        <w:t>If I have time in the future, there are a few things that I was wanting to add:</w:t>
+      </w:r>
+    </w:p>
+    <w:p>
+      <w:pPr>
+        <w:pStyle w:val="NoSpacing"/>
+      </w:pPr>
+      <w:r>
+        <w:t>Ability for the user to pick X or O.</w:t>
+      </w:r>
+    </w:p>
+    <w:p>
+      <w:pPr>
+        <w:pStyle w:val="NoSpacing"/>
+      </w:pPr>
+      <w:r>
+        <w:t>Add a shaking effect when the user clicks down on the X or O.</w:t>
+      </w:r>
+    </w:p>
+    <w:p>
+      <w:pPr>
+        <w:pStyle w:val="NoSpacing"/>
+      </w:pPr>
+      <w:r>
+        <w:t>Add a small delay before the computer plays.</w:t>
+      </w:r>
+    </w:p>
+    <w:p>
+      <w:pPr>
+        <w:pStyle w:val="NoSpacing"/>
+      </w:pPr>
+      <w:r>
+        <w:t xml:space="preserve">Add the ability for the computer to occasionally </w:t>
+      </w:r>
+      <w:proofErr w:type="gramStart"/>
+      <w:r>
+        <w:t>loose</w:t>
+      </w:r>
+      <w:proofErr w:type="gramEnd"/>
+      <w:r>
+        <w:t>, currently it never does.</w:t>
+      </w:r>
+    </w:p>
+    <w:p/>
     <w:p>
       <w:pPr>
         <w:pStyle w:val="Heading1"/>
@@ -109,18 +121,25 @@
         </w:pBdr>
       </w:pPr>
       <w:r>
-        <w:t>License</w:t>
-      </w:r>
-    </w:p>
-    <w:p>
-      <w:pPr>
-        <w:pStyle w:val="NoSpacing"/>
-      </w:pPr>
-      <w:r>
-        <w:t xml:space="preserve">Open source – MIT </w:t>
-      </w:r>
-      <w:r>
-        <w:t>License</w:t>
+        <w:t>Known Issues</w:t>
+      </w:r>
+    </w:p>
+    <w:p>
+      <w:pPr>
+        <w:pStyle w:val="NoSpacing"/>
+      </w:pPr>
+    </w:p>
+    <w:p>
+      <w:pPr>
+        <w:pStyle w:val="NoSpacing"/>
+      </w:pPr>
+      <w:r>
+        <w:t>none</w:t>
+      </w:r>
+    </w:p>
+    <w:p>
+      <w:r>
+        <w:t xml:space="preserve">          </w:t>
       </w:r>
     </w:p>
     <w:p>
@@ -131,12 +150,134 @@
         </w:pBdr>
       </w:pPr>
       <w:r>
+        <w:t>Supports</w:t>
+      </w:r>
+    </w:p>
+    <w:p>
+      <w:pPr>
+        <w:pStyle w:val="NoSpacing"/>
+      </w:pPr>
+    </w:p>
+    <w:p>
+      <w:pPr>
+        <w:pStyle w:val="NoSpacing"/>
+      </w:pPr>
+      <w:r>
+        <w:t xml:space="preserve">.NET </w:t>
+      </w:r>
+      <w:r>
+        <w:t>9</w:t>
+      </w:r>
+      <w:r>
+        <w:t>.0 for Windows</w:t>
+      </w:r>
+    </w:p>
+    <w:p>
+      <w:pPr>
+        <w:pStyle w:val="NoSpacing"/>
+      </w:pPr>
+      <w:r>
+        <w:t xml:space="preserve">.NET </w:t>
+      </w:r>
+      <w:r>
+        <w:t>9</w:t>
+      </w:r>
+      <w:r>
+        <w:t>.0 for Android</w:t>
+      </w:r>
+    </w:p>
+    <w:p>
+      <w:pPr>
+        <w:pStyle w:val="NoSpacing"/>
+      </w:pPr>
+      <w:r>
+        <w:t xml:space="preserve">.NET </w:t>
+      </w:r>
+      <w:r>
+        <w:t>9</w:t>
+      </w:r>
+      <w:r>
+        <w:t>.0 for IOS (Untested)</w:t>
+      </w:r>
+    </w:p>
+    <w:p>
+      <w:pPr>
+        <w:pStyle w:val="NoSpacing"/>
+      </w:pPr>
+      <w:r>
+        <w:t xml:space="preserve">.NET </w:t>
+      </w:r>
+      <w:r>
+        <w:t>9</w:t>
+      </w:r>
+      <w:r>
+        <w:t>.0 for</w:t>
+      </w:r>
+      <w:r>
+        <w:t xml:space="preserve"> </w:t>
+      </w:r>
+      <w:proofErr w:type="spellStart"/>
+      <w:r>
+        <w:t>MacCatalyst</w:t>
+      </w:r>
+      <w:proofErr w:type="spellEnd"/>
+      <w:r>
+        <w:t xml:space="preserve"> </w:t>
+      </w:r>
+      <w:r>
+        <w:t>(Untested)</w:t>
+      </w:r>
+    </w:p>
+    <w:p>
+      <w:pPr>
+        <w:pStyle w:val="NoSpacing"/>
+      </w:pPr>
+    </w:p>
+    <w:p>
+      <w:pPr>
+        <w:pStyle w:val="Heading1"/>
+        <w:pBdr>
+          <w:bottom w:val="single" w:sz="6" w:space="1" w:color="auto"/>
+        </w:pBdr>
+      </w:pPr>
+      <w:r>
+        <w:t>License</w:t>
+      </w:r>
+    </w:p>
+    <w:p>
+      <w:pPr>
+        <w:pStyle w:val="NoSpacing"/>
+      </w:pPr>
+    </w:p>
+    <w:p>
+      <w:pPr>
+        <w:pStyle w:val="NoSpacing"/>
+      </w:pPr>
+      <w:r>
+        <w:t xml:space="preserve">Open source – MIT </w:t>
+      </w:r>
+      <w:r>
+        <w:t>License</w:t>
+      </w:r>
+    </w:p>
+    <w:p>
+      <w:pPr>
+        <w:pStyle w:val="Heading1"/>
+        <w:pBdr>
+          <w:bottom w:val="single" w:sz="6" w:space="1" w:color="auto"/>
+        </w:pBdr>
+      </w:pPr>
+      <w:r>
         <w:t>Contributors</w:t>
       </w:r>
     </w:p>
+    <w:p/>
     <w:p>
       <w:r>
         <w:t>Charles B Hayes – Designer</w:t>
+      </w:r>
+      <w:r>
+        <w:br/>
       </w:r>
     </w:p>
     <w:p>
@@ -154,8 +295,129 @@
 </w:document>
 </file>
 
+<file path=word/numbering.xml><?xml version="1.0" encoding="utf-8"?>
+<w:numbering xmlns:wpc="http://schemas.microsoft.com/office/word/2010/wordprocessingCanvas" xmlns:cx="http://schemas.microsoft.com/office/drawing/2014/chartex" xmlns:cx1="http://schemas.microsoft.com/office/drawing/2015/9/8/chartex" xmlns:cx2="http://schemas.microsoft.com/office/drawing/2015/10/21/chartex" xmlns:cx3="http://schemas.microsoft.com/office/drawing/2016/5/9/chartex" xmlns:cx4="http://schemas.microsoft.com/office/drawing/2016/5/10/chartex" xmlns:cx5="http://schemas.microsoft.com/office/drawing/2016/5/11/chartex" xmlns:cx6="http://schemas.microsoft.com/office/drawing/2016/5/12/chartex" xmlns:cx7="http://schemas.microsoft.com/office/drawing/2016/5/13/chartex" xmlns:cx8="http://schemas.microsoft.com/office/drawing/2016/5/14/chartex" xmlns:mc="http://schemas.openxmlformats.org/markup-compatibility/2006" xmlns:aink="http://schemas.microsoft.com/office/drawing/2016/ink" xmlns:am3d="http://schemas.microsoft.com/office/drawing/2017/model3d" xmlns:o="urn:schemas-microsoft-com:office:office" xmlns:oel="http://schemas.microsoft.com/office/2019/extlst" xmlns:r="http://schemas.openxmlformats.org/officeDocument/2006/relationships" xmlns:m="http://schemas.openxmlformats.org/officeDocument/2006/math" xmlns:v="urn:schemas-microsoft-com:vml" xmlns:wp14="http://schemas.microsoft.com/office/word/2010/wordprocessingDrawing" xmlns:wp="http://schemas.openxmlformats.org/drawingml/2006/wordprocessingDrawing" xmlns:w10="urn:schemas-microsoft-com:office:word" xmlns:w="http://schemas.openxmlformats.org/wordprocessingml/2006/main" xmlns:w14="http://schemas.microsoft.com/office/word/2010/wordml" xmlns:w15="http://schemas.microsoft.com/office/word/2012/wordml" xmlns:w16cex="http://schemas.microsoft.com/office/word/2018/wordml/cex" xmlns:w16cid="http://schemas.microsoft.com/office/word/2016/wordml/cid" xmlns:w16="http://schemas.microsoft.com/office/word/2018/wordml" xmlns:w16du="http://schemas.microsoft.com/office/word/2023/wordml/word16du" xmlns:w16sdtdh="http://schemas.microsoft.com/office/word/2020/wordml/sdtdatahash" xmlns:w16sdtfl="http://schemas.microsoft.com/office/word/2024/wordml/sdtformatlock" xmlns:w16se="http://schemas.microsoft.com/office/word/2015/wordml/symex" xmlns:wpg="http://schemas.microsoft.com/office/word/2010/wordprocessingGroup" xmlns:wpi="http://schemas.microsoft.com/office/word/2010/wordprocessingInk" xmlns:wne="http://schemas.microsoft.com/office/word/2006/wordml" xmlns:wps="http://schemas.microsoft.com/office/word/2010/wordprocessingShape" mc:Ignorable="w14 w15 w16se w16cid w16 w16cex w16sdtdh w16sdtfl w16du wp14">
+  <w:abstractNum w:abstractNumId="0" w15:restartNumberingAfterBreak="0">
+    <w:nsid w:val="061450C7"/>
+    <w:multiLevelType w:val="hybridMultilevel"/>
+    <w:tmpl w:val="3A5A1556"/>
+    <w:lvl w:ilvl="0" w:tplc="04090001">
+      <w:start w:val="1"/>
+      <w:numFmt w:val="bullet"/>
+      <w:lvlText w:val=""/>
+      <w:lvlJc w:val="left"/>
+      <w:pPr>
+        <w:ind w:left="720" w:hanging="360"/>
+      </w:pPr>
+      <w:rPr>
+        <w:rFonts w:ascii="Symbol" w:hAnsi="Symbol" w:hint="default"/>
+      </w:rPr>
+    </w:lvl>
+    <w:lvl w:ilvl="1" w:tplc="04090003" w:tentative="1">
+      <w:start w:val="1"/>
+      <w:numFmt w:val="bullet"/>
+      <w:lvlText w:val="o"/>
+      <w:lvlJc w:val="left"/>
+      <w:pPr>
+        <w:ind w:left="1440" w:hanging="360"/>
+      </w:pPr>
+      <w:rPr>
+        <w:rFonts w:ascii="Courier New" w:hAnsi="Courier New" w:cs="Courier New" w:hint="default"/>
+      </w:rPr>
+    </w:lvl>
+    <w:lvl w:ilvl="2" w:tplc="04090005" w:tentative="1">
+      <w:start w:val="1"/>
+      <w:numFmt w:val="bullet"/>
+      <w:lvlText w:val=""/>
+      <w:lvlJc w:val="left"/>
+      <w:pPr>
+        <w:ind w:left="2160" w:hanging="360"/>
+      </w:pPr>
+      <w:rPr>
+        <w:rFonts w:ascii="Wingdings" w:hAnsi="Wingdings" w:hint="default"/>
+      </w:rPr>
+    </w:lvl>
+    <w:lvl w:ilvl="3" w:tplc="04090001" w:tentative="1">
+      <w:start w:val="1"/>
+      <w:numFmt w:val="bullet"/>
+      <w:lvlText w:val=""/>
+      <w:lvlJc w:val="left"/>
+      <w:pPr>
+        <w:ind w:left="2880" w:hanging="360"/>
+      </w:pPr>
+      <w:rPr>
+        <w:rFonts w:ascii="Symbol" w:hAnsi="Symbol" w:hint="default"/>
+      </w:rPr>
+    </w:lvl>
+    <w:lvl w:ilvl="4" w:tplc="04090003" w:tentative="1">
+      <w:start w:val="1"/>
+      <w:numFmt w:val="bullet"/>
+      <w:lvlText w:val="o"/>
+      <w:lvlJc w:val="left"/>
+      <w:pPr>
+        <w:ind w:left="3600" w:hanging="360"/>
+      </w:pPr>
+      <w:rPr>
+        <w:rFonts w:ascii="Courier New" w:hAnsi="Courier New" w:cs="Courier New" w:hint="default"/>
+      </w:rPr>
+    </w:lvl>
+    <w:lvl w:ilvl="5" w:tplc="04090005" w:tentative="1">
+      <w:start w:val="1"/>
+      <w:numFmt w:val="bullet"/>
+      <w:lvlText w:val=""/>
+      <w:lvlJc w:val="left"/>
+      <w:pPr>
+        <w:ind w:left="4320" w:hanging="360"/>
+      </w:pPr>
+      <w:rPr>
+        <w:rFonts w:ascii="Wingdings" w:hAnsi="Wingdings" w:hint="default"/>
+      </w:rPr>
+    </w:lvl>
+    <w:lvl w:ilvl="6" w:tplc="04090001" w:tentative="1">
+      <w:start w:val="1"/>
+      <w:numFmt w:val="bullet"/>
+      <w:lvlText w:val=""/>
+      <w:lvlJc w:val="left"/>
+      <w:pPr>
+        <w:ind w:left="5040" w:hanging="360"/>
+      </w:pPr>
+      <w:rPr>
+        <w:rFonts w:ascii="Symbol" w:hAnsi="Symbol" w:hint="default"/>
+      </w:rPr>
+    </w:lvl>
+    <w:lvl w:ilvl="7" w:tplc="04090003" w:tentative="1">
+      <w:start w:val="1"/>
+      <w:numFmt w:val="bullet"/>
+      <w:lvlText w:val="o"/>
+      <w:lvlJc w:val="left"/>
+      <w:pPr>
+        <w:ind w:left="5760" w:hanging="360"/>
+      </w:pPr>
+      <w:rPr>
+        <w:rFonts w:ascii="Courier New" w:hAnsi="Courier New" w:cs="Courier New" w:hint="default"/>
+      </w:rPr>
+    </w:lvl>
+    <w:lvl w:ilvl="8" w:tplc="04090005" w:tentative="1">
+      <w:start w:val="1"/>
+      <w:numFmt w:val="bullet"/>
+      <w:lvlText w:val=""/>
+      <w:lvlJc w:val="left"/>
+      <w:pPr>
+        <w:ind w:left="6480" w:hanging="360"/>
+      </w:pPr>
+      <w:rPr>
+        <w:rFonts w:ascii="Wingdings" w:hAnsi="Wingdings" w:hint="default"/>
+      </w:rPr>
+    </w:lvl>
+  </w:abstractNum>
+  <w:num w:numId="1" w16cid:durableId="885870153">
+    <w:abstractNumId w:val="0"/>
+  </w:num>
+</w:numbering>
+</file>
+
 <file path=word/styles.xml><?xml version="1.0" encoding="utf-8"?>
-<w:styles xmlns:mc="http://schemas.openxmlformats.org/markup-compatibility/2006" xmlns:r="http://schemas.openxmlformats.org/officeDocument/2006/relationships" xmlns:w="http://schemas.openxmlformats.org/wordprocessingml/2006/main" xmlns:w14="http://schemas.microsoft.com/office/word/2010/wordml" xmlns:w15="http://schemas.microsoft.com/office/word/2012/wordml" xmlns:w16cex="http://schemas.microsoft.com/office/word/2018/wordml/cex" xmlns:w16cid="http://schemas.microsoft.com/office/word/2016/wordml/cid" xmlns:w16="http://schemas.microsoft.com/office/word/2018/wordml" xmlns:w16sdtdh="http://schemas.microsoft.com/office/word/2020/wordml/sdtdatahash" xmlns:w16se="http://schemas.microsoft.com/office/word/2015/wordml/symex" mc:Ignorable="w14 w15 w16se w16cid w16 w16cex w16sdtdh">
+<w:styles xmlns:mc="http://schemas.openxmlformats.org/markup-compatibility/2006" xmlns:r="http://schemas.openxmlformats.org/officeDocument/2006/relationships" xmlns:w="http://schemas.openxmlformats.org/wordprocessingml/2006/main" xmlns:w14="http://schemas.microsoft.com/office/word/2010/wordml" xmlns:w15="http://schemas.microsoft.com/office/word/2012/wordml" xmlns:w16cex="http://schemas.microsoft.com/office/word/2018/wordml/cex" xmlns:w16cid="http://schemas.microsoft.com/office/word/2016/wordml/cid" xmlns:w16="http://schemas.microsoft.com/office/word/2018/wordml" xmlns:w16du="http://schemas.microsoft.com/office/word/2023/wordml/word16du" xmlns:w16sdtdh="http://schemas.microsoft.com/office/word/2020/wordml/sdtdatahash" xmlns:w16sdtfl="http://schemas.microsoft.com/office/word/2024/wordml/sdtformatlock" xmlns:w16se="http://schemas.microsoft.com/office/word/2015/wordml/symex" mc:Ignorable="w14 w15 w16se w16cid w16 w16cex w16sdtdh w16sdtfl w16du">
   <w:docDefaults>
     <w:rPrDefault>
       <w:rPr>

</xml_diff>